<commit_message>
pick up lost not versioned functions in older commits
</commit_message>
<xml_diff>
--- a/imscroll/documentation/CoSMoS_Imscroll_Instructions.docx
+++ b/imscroll/documentation/CoSMoS_Imscroll_Instructions.docx
@@ -1,6 +1,6 @@
 
 <file path=word/document.xml><?xml version="1.0" encoding="utf-8"?>
-<w:document xmlns:wpc="http://schemas.microsoft.com/office/word/2010/wordprocessingCanvas" xmlns:mc="http://schemas.openxmlformats.org/markup-compatibility/2006" xmlns:o="urn:schemas-microsoft-com:office:office" xmlns:r="http://schemas.openxmlformats.org/officeDocument/2006/relationships" xmlns:m="http://schemas.openxmlformats.org/officeDocument/2006/math" xmlns:v="urn:schemas-microsoft-com:vml" xmlns:wp14="http://schemas.microsoft.com/office/word/2010/wordprocessingDrawing" xmlns:wp="http://schemas.openxmlformats.org/drawingml/2006/wordprocessingDrawing" xmlns:w10="urn:schemas-microsoft-com:office:word" xmlns:w="http://schemas.openxmlformats.org/wordprocessingml/2006/main" xmlns:w14="http://schemas.microsoft.com/office/word/2010/wordml" xmlns:w15="http://schemas.microsoft.com/office/word/2012/wordml" xmlns:wpg="http://schemas.microsoft.com/office/word/2010/wordprocessingGroup" xmlns:wpi="http://schemas.microsoft.com/office/word/2010/wordprocessingInk" xmlns:wne="http://schemas.microsoft.com/office/word/2006/wordml" xmlns:wps="http://schemas.microsoft.com/office/word/2010/wordprocessingShape" mc:Ignorable="w14 w15 wp14">
+<w:document xmlns:wpc="http://schemas.microsoft.com/office/word/2010/wordprocessingCanvas" xmlns:cx="http://schemas.microsoft.com/office/drawing/2014/chartex" xmlns:mc="http://schemas.openxmlformats.org/markup-compatibility/2006" xmlns:o="urn:schemas-microsoft-com:office:office" xmlns:r="http://schemas.openxmlformats.org/officeDocument/2006/relationships" xmlns:m="http://schemas.openxmlformats.org/officeDocument/2006/math" xmlns:v="urn:schemas-microsoft-com:vml" xmlns:wp14="http://schemas.microsoft.com/office/word/2010/wordprocessingDrawing" xmlns:wp="http://schemas.openxmlformats.org/drawingml/2006/wordprocessingDrawing" xmlns:w10="urn:schemas-microsoft-com:office:word" xmlns:w="http://schemas.openxmlformats.org/wordprocessingml/2006/main" xmlns:w14="http://schemas.microsoft.com/office/word/2010/wordml" xmlns:w15="http://schemas.microsoft.com/office/word/2012/wordml" xmlns:w16se="http://schemas.microsoft.com/office/word/2015/wordml/symex" xmlns:wpg="http://schemas.microsoft.com/office/word/2010/wordprocessingGroup" xmlns:wpi="http://schemas.microsoft.com/office/word/2010/wordprocessingInk" xmlns:wne="http://schemas.microsoft.com/office/word/2006/wordml" xmlns:wps="http://schemas.microsoft.com/office/word/2010/wordprocessingShape" mc:Ignorable="w14 w15 w16se wp14">
   <w:body>
     <w:p>
       <w:pPr>
@@ -11,6 +11,8 @@
           <w:szCs w:val="24"/>
         </w:rPr>
       </w:pPr>
+      <w:bookmarkStart w:id="0" w:name="_GoBack"/>
+      <w:bookmarkEnd w:id="0"/>
       <w:r>
         <w:rPr>
           <w:rFonts w:ascii="Times New Roman" w:hAnsi="Times New Roman"/>
@@ -130,7 +132,7 @@
     </w:p>
     <w:p>
       <w:pPr>
-        <w:pStyle w:val="ListParagraph"/>
+        <w:pStyle w:val="a3"/>
         <w:spacing w:after="0" w:line="240" w:lineRule="auto"/>
         <w:ind w:left="0"/>
         <w:rPr>
@@ -193,7 +195,7 @@
     </w:p>
     <w:p>
       <w:pPr>
-        <w:pStyle w:val="TOCHeading"/>
+        <w:pStyle w:val="ac"/>
       </w:pPr>
       <w:r>
         <w:t>Contents</w:t>
@@ -201,7 +203,7 @@
     </w:p>
     <w:p>
       <w:pPr>
-        <w:pStyle w:val="TOC1"/>
+        <w:pStyle w:val="11"/>
         <w:tabs>
           <w:tab w:val="right" w:leader="dot" w:pos="10070"/>
         </w:tabs>
@@ -223,7 +225,7 @@
       <w:hyperlink w:anchor="_Toc454744662" w:history="1">
         <w:r>
           <w:rPr>
-            <w:rStyle w:val="Hyperlink"/>
+            <w:rStyle w:val="a4"/>
             <w:noProof/>
           </w:rPr>
           <w:t>Setting up files and directories</w:t>
@@ -280,7 +282,7 @@
     </w:p>
     <w:p>
       <w:pPr>
-        <w:pStyle w:val="TOC2"/>
+        <w:pStyle w:val="21"/>
         <w:tabs>
           <w:tab w:val="right" w:leader="dot" w:pos="10070"/>
         </w:tabs>
@@ -293,7 +295,7 @@
       <w:hyperlink w:anchor="_Toc454744663" w:history="1">
         <w:r>
           <w:rPr>
-            <w:rStyle w:val="Hyperlink"/>
+            <w:rStyle w:val="a4"/>
             <w:noProof/>
           </w:rPr>
           <w:t>Setting up files that are necessary for using imscroll</w:t>
@@ -350,7 +352,7 @@
     </w:p>
     <w:p>
       <w:pPr>
-        <w:pStyle w:val="TOC2"/>
+        <w:pStyle w:val="21"/>
         <w:tabs>
           <w:tab w:val="right" w:leader="dot" w:pos="10070"/>
         </w:tabs>
@@ -363,7 +365,7 @@
       <w:hyperlink w:anchor="_Toc454744664" w:history="1">
         <w:r>
           <w:rPr>
-            <w:rStyle w:val="Hyperlink"/>
+            <w:rStyle w:val="a4"/>
             <w:noProof/>
           </w:rPr>
           <w:t>Starting imscroll</w:t>
@@ -420,7 +422,7 @@
     </w:p>
     <w:p>
       <w:pPr>
-        <w:pStyle w:val="TOC1"/>
+        <w:pStyle w:val="11"/>
         <w:tabs>
           <w:tab w:val="right" w:leader="dot" w:pos="10070"/>
         </w:tabs>
@@ -433,7 +435,7 @@
       <w:hyperlink w:anchor="_Toc454744665" w:history="1">
         <w:r>
           <w:rPr>
-            <w:rStyle w:val="Hyperlink"/>
+            <w:rStyle w:val="a4"/>
             <w:noProof/>
           </w:rPr>
           <w:t>Loading data</w:t>
@@ -490,7 +492,7 @@
     </w:p>
     <w:p>
       <w:pPr>
-        <w:pStyle w:val="TOC1"/>
+        <w:pStyle w:val="11"/>
         <w:tabs>
           <w:tab w:val="right" w:leader="dot" w:pos="10070"/>
         </w:tabs>
@@ -503,7 +505,7 @@
       <w:hyperlink w:anchor="_Toc454744666" w:history="1">
         <w:r>
           <w:rPr>
-            <w:rStyle w:val="Hyperlink"/>
+            <w:rStyle w:val="a4"/>
             <w:noProof/>
           </w:rPr>
           <w:t>Selecting and integrating AOIs</w:t>
@@ -560,7 +562,7 @@
     </w:p>
     <w:p>
       <w:pPr>
-        <w:pStyle w:val="TOC1"/>
+        <w:pStyle w:val="11"/>
         <w:tabs>
           <w:tab w:val="right" w:leader="dot" w:pos="10070"/>
         </w:tabs>
@@ -573,7 +575,7 @@
       <w:hyperlink w:anchor="_Toc454744667" w:history="1">
         <w:r>
           <w:rPr>
-            <w:rStyle w:val="Hyperlink"/>
+            <w:rStyle w:val="a4"/>
             <w:noProof/>
           </w:rPr>
           <w:t>Performing mappings</w:t>
@@ -630,7 +632,7 @@
     </w:p>
     <w:p>
       <w:pPr>
-        <w:pStyle w:val="TOC2"/>
+        <w:pStyle w:val="21"/>
         <w:tabs>
           <w:tab w:val="right" w:leader="dot" w:pos="10070"/>
         </w:tabs>
@@ -643,7 +645,7 @@
       <w:hyperlink w:anchor="_Toc454744668" w:history="1">
         <w:r>
           <w:rPr>
-            <w:rStyle w:val="Hyperlink"/>
+            <w:rStyle w:val="a4"/>
             <w:noProof/>
           </w:rPr>
           <w:t>Protocol for preparing a mapping file.</w:t>
@@ -700,7 +702,7 @@
     </w:p>
     <w:p>
       <w:pPr>
-        <w:pStyle w:val="TOC2"/>
+        <w:pStyle w:val="21"/>
         <w:tabs>
           <w:tab w:val="right" w:leader="dot" w:pos="10070"/>
         </w:tabs>
@@ -713,7 +715,7 @@
       <w:hyperlink w:anchor="_Toc454744669" w:history="1">
         <w:r>
           <w:rPr>
-            <w:rStyle w:val="Hyperlink"/>
+            <w:rStyle w:val="a4"/>
             <w:noProof/>
           </w:rPr>
           <w:t>Loading a mapping file.</w:t>
@@ -770,7 +772,7 @@
     </w:p>
     <w:p>
       <w:pPr>
-        <w:pStyle w:val="TOC2"/>
+        <w:pStyle w:val="21"/>
         <w:tabs>
           <w:tab w:val="right" w:leader="dot" w:pos="10070"/>
         </w:tabs>
@@ -783,7 +785,7 @@
       <w:hyperlink w:anchor="_Toc454744670" w:history="1">
         <w:r>
           <w:rPr>
-            <w:rStyle w:val="Hyperlink"/>
+            <w:rStyle w:val="a4"/>
             <w:noProof/>
           </w:rPr>
           <w:t>Performing a mapping</w:t>
@@ -840,7 +842,7 @@
     </w:p>
     <w:p>
       <w:pPr>
-        <w:pStyle w:val="TOC1"/>
+        <w:pStyle w:val="11"/>
         <w:tabs>
           <w:tab w:val="right" w:leader="dot" w:pos="10070"/>
         </w:tabs>
@@ -853,7 +855,7 @@
       <w:hyperlink w:anchor="_Toc454744671" w:history="1">
         <w:r>
           <w:rPr>
-            <w:rStyle w:val="Hyperlink"/>
+            <w:rStyle w:val="a4"/>
             <w:noProof/>
           </w:rPr>
           <w:t>Creating a driftlist</w:t>
@@ -910,7 +912,7 @@
     </w:p>
     <w:p>
       <w:pPr>
-        <w:pStyle w:val="TOC1"/>
+        <w:pStyle w:val="11"/>
         <w:tabs>
           <w:tab w:val="right" w:leader="dot" w:pos="10070"/>
         </w:tabs>
@@ -923,7 +925,7 @@
       <w:hyperlink w:anchor="_Toc454744672" w:history="1">
         <w:r>
           <w:rPr>
-            <w:rStyle w:val="Hyperlink"/>
+            <w:rStyle w:val="a4"/>
             <w:noProof/>
           </w:rPr>
           <w:t>Selecting control AOIs</w:t>
@@ -993,9 +995,9 @@
     </w:p>
     <w:p>
       <w:pPr>
-        <w:pStyle w:val="Heading1"/>
-      </w:pPr>
-      <w:bookmarkStart w:id="0" w:name="_Toc454744662"/>
+        <w:pStyle w:val="1"/>
+      </w:pPr>
+      <w:bookmarkStart w:id="1" w:name="_Toc454744662"/>
       <w:r>
         <w:t xml:space="preserve">Setting up </w:t>
       </w:r>
@@ -1005,7 +1007,7 @@
       <w:r>
         <w:t>directories</w:t>
       </w:r>
-      <w:bookmarkEnd w:id="0"/>
+      <w:bookmarkEnd w:id="1"/>
     </w:p>
     <w:p>
       <w:pPr>
@@ -1035,14 +1037,8 @@
         </w:rPr>
       </w:pPr>
       <w:r>
-        <w:rPr>
-          <w:noProof/>
-          <w:lang w:val="en-US"/>
-        </w:rPr>
-      </w:r>
-      <w:r>
         <w:pict>
-          <v:group id="Canvas 2" o:spid="_x0000_s1026" editas="canvas" style="width:208.75pt;height:160pt;mso-position-horizontal-relative:char;mso-position-vertical-relative:line" coordsize="26511,20320" o:gfxdata="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">
+          <v:group id="Canvas 2" o:spid="_x0000_s1026" editas="canvas" style="width:208.75pt;height:160pt;mso-position-horizontal-relative:char;mso-position-vertical-relative:line" coordsize="26511,20320">
             <v:shapetype id="_x0000_t75" coordsize="21600,21600" o:spt="75" o:preferrelative="t" path="m@4@5l@4@11@9@11@9@5xe" filled="f" stroked="f">
               <v:stroke joinstyle="miter"/>
               <v:formulas>
@@ -1339,7 +1335,7 @@
     </w:p>
     <w:p>
       <w:pPr>
-        <w:pStyle w:val="ListParagraph"/>
+        <w:pStyle w:val="a3"/>
         <w:numPr>
           <w:ilvl w:val="0"/>
           <w:numId w:val="2"/>
@@ -1362,7 +1358,7 @@
     </w:p>
     <w:p>
       <w:pPr>
-        <w:pStyle w:val="ListParagraph"/>
+        <w:pStyle w:val="a3"/>
         <w:numPr>
           <w:ilvl w:val="0"/>
           <w:numId w:val="2"/>
@@ -1380,6 +1376,7 @@
           <w:sz w:val="24"/>
           <w:szCs w:val="24"/>
         </w:rPr>
+        <w:lastRenderedPageBreak/>
         <w:t xml:space="preserve">In the matlab folder create these corresponding folders: avis, data, figfiles, figures, mfiles and </w:t>
       </w:r>
       <w:r>
@@ -1393,7 +1390,7 @@
     </w:p>
     <w:p>
       <w:pPr>
-        <w:pStyle w:val="ListParagraph"/>
+        <w:pStyle w:val="a3"/>
         <w:numPr>
           <w:ilvl w:val="0"/>
           <w:numId w:val="2"/>
@@ -1432,7 +1429,7 @@
     </w:p>
     <w:p>
       <w:pPr>
-        <w:pStyle w:val="ListParagraph"/>
+        <w:pStyle w:val="a3"/>
         <w:numPr>
           <w:ilvl w:val="0"/>
           <w:numId w:val="2"/>
@@ -1471,13 +1468,13 @@
     </w:p>
     <w:p>
       <w:pPr>
-        <w:pStyle w:val="ListParagraph"/>
+        <w:pStyle w:val="a3"/>
         <w:spacing w:after="0" w:line="240" w:lineRule="auto"/>
       </w:pPr>
       <w:hyperlink r:id="rId7" w:history="1">
         <w:r>
           <w:rPr>
-            <w:rStyle w:val="Hyperlink"/>
+            <w:rStyle w:val="a4"/>
             <w:rFonts w:ascii="Times New Roman" w:hAnsi="Times New Roman"/>
             <w:sz w:val="24"/>
             <w:szCs w:val="24"/>
@@ -1488,7 +1485,7 @@
     </w:p>
     <w:p>
       <w:pPr>
-        <w:pStyle w:val="ListParagraph"/>
+        <w:pStyle w:val="a3"/>
         <w:spacing w:after="0" w:line="240" w:lineRule="auto"/>
         <w:ind w:left="360"/>
         <w:rPr>
@@ -1540,7 +1537,7 @@
     </w:p>
     <w:p>
       <w:pPr>
-        <w:pStyle w:val="ListParagraph"/>
+        <w:pStyle w:val="a3"/>
         <w:spacing w:after="0" w:line="240" w:lineRule="auto"/>
         <w:ind w:left="360"/>
         <w:rPr>
@@ -1608,7 +1605,7 @@
     </w:p>
     <w:p>
       <w:pPr>
-        <w:pStyle w:val="ListParagraph"/>
+        <w:pStyle w:val="a3"/>
         <w:rPr>
           <w:rFonts w:ascii="Times New Roman" w:hAnsi="Times New Roman"/>
           <w:color w:val="0000FF"/>
@@ -1647,7 +1644,7 @@
     </w:p>
     <w:p>
       <w:pPr>
-        <w:pStyle w:val="ListParagraph"/>
+        <w:pStyle w:val="a3"/>
         <w:ind w:left="5040"/>
         <w:rPr>
           <w:rFonts w:ascii="Times New Roman" w:hAnsi="Times New Roman"/>
@@ -1668,7 +1665,7 @@
     </w:p>
     <w:p>
       <w:pPr>
-        <w:pStyle w:val="ListParagraph"/>
+        <w:pStyle w:val="a3"/>
         <w:ind w:left="5040"/>
         <w:rPr>
           <w:rFonts w:ascii="Times New Roman" w:hAnsi="Times New Roman"/>
@@ -1689,7 +1686,7 @@
     </w:p>
     <w:p>
       <w:pPr>
-        <w:pStyle w:val="ListParagraph"/>
+        <w:pStyle w:val="a3"/>
         <w:spacing w:line="240" w:lineRule="auto"/>
         <w:rPr>
           <w:rFonts w:ascii="Times New Roman" w:hAnsi="Times New Roman"/>
@@ -1710,7 +1707,7 @@
     </w:p>
     <w:p>
       <w:pPr>
-        <w:pStyle w:val="ListParagraph"/>
+        <w:pStyle w:val="a3"/>
         <w:spacing w:line="240" w:lineRule="auto"/>
         <w:ind w:hanging="720"/>
         <w:rPr>
@@ -1732,16 +1729,16 @@
     </w:p>
     <w:p>
       <w:pPr>
-        <w:pStyle w:val="Heading2"/>
-      </w:pPr>
-      <w:bookmarkStart w:id="1" w:name="_Toc454744663"/>
+        <w:pStyle w:val="2"/>
+      </w:pPr>
+      <w:bookmarkStart w:id="2" w:name="_Toc454744663"/>
       <w:r>
         <w:t xml:space="preserve">Setting up files that are necessary for using </w:t>
       </w:r>
       <w:r>
         <w:t>imscroll</w:t>
       </w:r>
-      <w:bookmarkEnd w:id="1"/>
+      <w:bookmarkEnd w:id="2"/>
       <w:r>
         <w:t xml:space="preserve"> ( it is necessary to do this only one time, specifically upon first installation of imscroll)</w:t>
       </w:r>
@@ -1921,6 +1918,7 @@
     <w:p/>
     <w:p>
       <w:r>
+        <w:lastRenderedPageBreak/>
         <w:t>Having these user-defined directories saves the user from constantly navigating directories to fetch and store files.  The files defined in FileLocations are used for the following purposes.</w:t>
       </w:r>
     </w:p>
@@ -1983,16 +1981,16 @@
     </w:p>
     <w:p>
       <w:pPr>
-        <w:pStyle w:val="Heading2"/>
-      </w:pPr>
-      <w:bookmarkStart w:id="2" w:name="_Toc454744664"/>
+        <w:pStyle w:val="2"/>
+      </w:pPr>
+      <w:bookmarkStart w:id="3" w:name="_Toc454744664"/>
       <w:r>
         <w:t>S</w:t>
       </w:r>
       <w:r>
         <w:t>tarting imscroll</w:t>
       </w:r>
-      <w:bookmarkEnd w:id="2"/>
+      <w:bookmarkEnd w:id="3"/>
     </w:p>
     <w:p>
       <w:r>
@@ -2440,7 +2438,7 @@
     </w:p>
     <w:p>
       <w:pPr>
-        <w:pStyle w:val="ListParagraph"/>
+        <w:pStyle w:val="a3"/>
         <w:spacing w:after="0" w:line="240" w:lineRule="auto"/>
         <w:ind w:left="360"/>
         <w:rPr>
@@ -2453,13 +2451,13 @@
     </w:p>
     <w:p>
       <w:pPr>
-        <w:pStyle w:val="Heading1"/>
-      </w:pPr>
-      <w:bookmarkStart w:id="3" w:name="_Toc454744665"/>
+        <w:pStyle w:val="1"/>
+      </w:pPr>
+      <w:bookmarkStart w:id="4" w:name="_Toc454744665"/>
       <w:r>
         <w:t>Loading data</w:t>
       </w:r>
-      <w:bookmarkEnd w:id="3"/>
+      <w:bookmarkEnd w:id="4"/>
     </w:p>
     <w:p>
       <w:pPr>
@@ -2481,7 +2479,7 @@
     </w:p>
     <w:p>
       <w:pPr>
-        <w:pStyle w:val="ListParagraph"/>
+        <w:pStyle w:val="a3"/>
         <w:numPr>
           <w:ilvl w:val="0"/>
           <w:numId w:val="9"/>
@@ -2520,6 +2518,7 @@
           <w:sz w:val="24"/>
           <w:szCs w:val="24"/>
         </w:rPr>
+        <w:lastRenderedPageBreak/>
         <w:t>&gt;&gt;path(pathdef,genpath('c:\matlab\'))</w:t>
       </w:r>
     </w:p>
@@ -2790,7 +2789,7 @@
     </w:p>
     <w:p>
       <w:pPr>
-        <w:pStyle w:val="ListParagraph"/>
+        <w:pStyle w:val="a3"/>
         <w:numPr>
           <w:ilvl w:val="0"/>
           <w:numId w:val="9"/>
@@ -2821,7 +2820,7 @@
     </w:p>
     <w:p>
       <w:pPr>
-        <w:pStyle w:val="ListParagraph"/>
+        <w:pStyle w:val="a3"/>
         <w:spacing w:after="0" w:line="240" w:lineRule="auto"/>
         <w:ind w:left="360"/>
         <w:rPr>
@@ -3062,13 +3061,13 @@
     </w:p>
     <w:p>
       <w:pPr>
-        <w:pStyle w:val="Heading1"/>
-      </w:pPr>
-      <w:bookmarkStart w:id="4" w:name="_Toc454744666"/>
+        <w:pStyle w:val="1"/>
+      </w:pPr>
+      <w:bookmarkStart w:id="5" w:name="_Toc454744666"/>
       <w:r>
         <w:t>Selecting and integrating AOIs</w:t>
       </w:r>
-      <w:bookmarkEnd w:id="4"/>
+      <w:bookmarkEnd w:id="5"/>
     </w:p>
     <w:p>
       <w:pPr>
@@ -3090,7 +3089,7 @@
     </w:p>
     <w:p>
       <w:pPr>
-        <w:pStyle w:val="ListParagraph"/>
+        <w:pStyle w:val="a3"/>
         <w:numPr>
           <w:ilvl w:val="0"/>
           <w:numId w:val="14"/>
@@ -3169,7 +3168,7 @@
     </w:p>
     <w:p>
       <w:pPr>
-        <w:pStyle w:val="ListParagraph"/>
+        <w:pStyle w:val="a3"/>
         <w:numPr>
           <w:ilvl w:val="0"/>
           <w:numId w:val="14"/>
@@ -3280,7 +3279,7 @@
     </w:p>
     <w:p>
       <w:pPr>
-        <w:pStyle w:val="ListParagraph"/>
+        <w:pStyle w:val="a3"/>
         <w:numPr>
           <w:ilvl w:val="0"/>
           <w:numId w:val="14"/>
@@ -3319,7 +3318,7 @@
     </w:p>
     <w:p>
       <w:pPr>
-        <w:pStyle w:val="ListParagraph"/>
+        <w:pStyle w:val="a3"/>
         <w:numPr>
           <w:ilvl w:val="0"/>
           <w:numId w:val="14"/>
@@ -3361,7 +3360,16 @@
           <w:sz w:val="24"/>
           <w:szCs w:val="24"/>
         </w:rPr>
-        <w:t xml:space="preserve">to zoom in and out of the field of view. </w:t>
+        <w:t xml:space="preserve">to zoom in </w:t>
+      </w:r>
+      <w:r>
+        <w:rPr>
+          <w:rFonts w:ascii="Times New Roman" w:hAnsi="Times New Roman"/>
+          <w:sz w:val="24"/>
+          <w:szCs w:val="24"/>
+        </w:rPr>
+        <w:lastRenderedPageBreak/>
+        <w:t xml:space="preserve">and out of the field of view. </w:t>
       </w:r>
       <w:r>
         <w:rPr>
@@ -3374,7 +3382,7 @@
     </w:p>
     <w:p>
       <w:pPr>
-        <w:pStyle w:val="ListParagraph"/>
+        <w:pStyle w:val="a3"/>
         <w:numPr>
           <w:ilvl w:val="0"/>
           <w:numId w:val="14"/>
@@ -3405,7 +3413,7 @@
     </w:p>
     <w:p>
       <w:pPr>
-        <w:pStyle w:val="ListParagraph"/>
+        <w:pStyle w:val="a3"/>
         <w:numPr>
           <w:ilvl w:val="0"/>
           <w:numId w:val="14"/>
@@ -3500,7 +3508,7 @@
     </w:p>
     <w:p>
       <w:pPr>
-        <w:pStyle w:val="ListParagraph"/>
+        <w:pStyle w:val="a3"/>
         <w:numPr>
           <w:ilvl w:val="0"/>
           <w:numId w:val="14"/>
@@ -3635,7 +3643,7 @@
     </w:p>
     <w:p>
       <w:pPr>
-        <w:pStyle w:val="ListParagraph"/>
+        <w:pStyle w:val="a3"/>
         <w:numPr>
           <w:ilvl w:val="0"/>
           <w:numId w:val="14"/>
@@ -3666,7 +3674,7 @@
     </w:p>
     <w:p>
       <w:pPr>
-        <w:pStyle w:val="ListParagraph"/>
+        <w:pStyle w:val="a3"/>
         <w:numPr>
           <w:ilvl w:val="0"/>
           <w:numId w:val="14"/>
@@ -3785,7 +3793,7 @@
     </w:p>
     <w:p>
       <w:pPr>
-        <w:pStyle w:val="ListParagraph"/>
+        <w:pStyle w:val="a3"/>
         <w:numPr>
           <w:ilvl w:val="0"/>
           <w:numId w:val="14"/>
@@ -3840,7 +3848,7 @@
     </w:p>
     <w:p>
       <w:pPr>
-        <w:pStyle w:val="ListParagraph"/>
+        <w:pStyle w:val="a3"/>
         <w:numPr>
           <w:ilvl w:val="0"/>
           <w:numId w:val="14"/>
@@ -3887,7 +3895,7 @@
     </w:p>
     <w:p>
       <w:pPr>
-        <w:pStyle w:val="ListParagraph"/>
+        <w:pStyle w:val="a3"/>
         <w:numPr>
           <w:ilvl w:val="0"/>
           <w:numId w:val="14"/>
@@ -3991,7 +3999,7 @@
     </w:p>
     <w:p>
       <w:pPr>
-        <w:pStyle w:val="ListParagraph"/>
+        <w:pStyle w:val="a3"/>
         <w:numPr>
           <w:ilvl w:val="0"/>
           <w:numId w:val="14"/>
@@ -4277,7 +4285,7 @@
     </w:p>
     <w:p>
       <w:pPr>
-        <w:pStyle w:val="ListParagraph"/>
+        <w:pStyle w:val="a3"/>
         <w:numPr>
           <w:ilvl w:val="0"/>
           <w:numId w:val="14"/>
@@ -4484,7 +4492,7 @@
     </w:p>
     <w:p>
       <w:pPr>
-        <w:pStyle w:val="ListParagraph"/>
+        <w:pStyle w:val="a3"/>
         <w:spacing w:after="0"/>
         <w:ind w:left="360"/>
         <w:rPr>
@@ -4496,7 +4504,7 @@
     </w:p>
     <w:p>
       <w:pPr>
-        <w:pStyle w:val="ListParagraph"/>
+        <w:pStyle w:val="a3"/>
         <w:numPr>
           <w:ilvl w:val="0"/>
           <w:numId w:val="14"/>
@@ -4727,7 +4735,7 @@
     </w:p>
     <w:p>
       <w:pPr>
-        <w:pStyle w:val="ListParagraph"/>
+        <w:pStyle w:val="a3"/>
         <w:spacing w:after="0"/>
         <w:ind w:left="0"/>
         <w:rPr>
@@ -4739,7 +4747,7 @@
     </w:p>
     <w:p>
       <w:pPr>
-        <w:pStyle w:val="ListParagraph"/>
+        <w:pStyle w:val="a3"/>
         <w:tabs>
           <w:tab w:val="left" w:pos="720"/>
         </w:tabs>
@@ -4938,7 +4946,7 @@
     </w:p>
     <w:p>
       <w:pPr>
-        <w:pStyle w:val="ListParagraph"/>
+        <w:pStyle w:val="a3"/>
         <w:spacing w:after="0"/>
         <w:ind w:left="360"/>
         <w:rPr>
@@ -4950,7 +4958,7 @@
     </w:p>
     <w:p>
       <w:pPr>
-        <w:pStyle w:val="ListParagraph"/>
+        <w:pStyle w:val="a3"/>
         <w:numPr>
           <w:ilvl w:val="0"/>
           <w:numId w:val="14"/>
@@ -5254,7 +5262,7 @@
     </w:p>
     <w:p>
       <w:pPr>
-        <w:pStyle w:val="ListParagraph"/>
+        <w:pStyle w:val="a3"/>
         <w:spacing w:after="0"/>
         <w:rPr>
           <w:rFonts w:ascii="Times New Roman" w:hAnsi="Times New Roman"/>
@@ -5265,7 +5273,7 @@
     </w:p>
     <w:p>
       <w:pPr>
-        <w:pStyle w:val="ListParagraph"/>
+        <w:pStyle w:val="a3"/>
         <w:numPr>
           <w:ilvl w:val="0"/>
           <w:numId w:val="14"/>
@@ -5322,17 +5330,17 @@
     </w:p>
     <w:p>
       <w:pPr>
-        <w:pStyle w:val="ListParagraph"/>
-        <w:rPr>
-          <w:rFonts w:ascii="Times New Roman" w:hAnsi="Times New Roman"/>
-          <w:sz w:val="24"/>
-          <w:szCs w:val="24"/>
-        </w:rPr>
-      </w:pPr>
-    </w:p>
-    <w:p>
-      <w:pPr>
-        <w:pStyle w:val="ListParagraph"/>
+        <w:pStyle w:val="a3"/>
+        <w:rPr>
+          <w:rFonts w:ascii="Times New Roman" w:hAnsi="Times New Roman"/>
+          <w:sz w:val="24"/>
+          <w:szCs w:val="24"/>
+        </w:rPr>
+      </w:pPr>
+    </w:p>
+    <w:p>
+      <w:pPr>
+        <w:pStyle w:val="a3"/>
         <w:numPr>
           <w:ilvl w:val="0"/>
           <w:numId w:val="14"/>
@@ -5350,12 +5358,21 @@
           <w:sz w:val="24"/>
           <w:szCs w:val="24"/>
         </w:rPr>
-        <w:t xml:space="preserve">Images of the AOI regions corresponding to different frames along the trace may be viewed in the top window of the gui.  The user must specify the files from which the images will be retrieved.  If using stacked tiff files, set the dropdown menu #8 to ‘Tiff Folder’.    Click the load Image File 1 button (#9) (opens a dialog box) and navigate to the tiff file containing the images that correspond to the AOIs and traces displayed in the middle plot window.  Likewise,  click the load Image File 2 button (#10) and navigate to the tiff file containing the images that correspond to the AOIs and traces displayed in the bottom plot window.   To view gallery images, select the Click button(#23) and left click on a point along the int. aoi trace in the bottom plot to view gallery images of  the spots that correspond to that part of the trace. The position of the vertical line defines the image at the center of the set of spot images.  The images appear as multiple rows of dual images (default is three rows of 13 images each).  In the dual image rows, the top image corresponds to the AOI and file displayed in the middle plot window, while the bottom image corresponds to the AOI and file displayed in the bottom plot window.  If using a calculated driftlist to correct for stage drift (#18 dropdown menu in the imscroll gui must then be set to  ‘Moving AOI’) the gallery images will use that correction and present images for the AOIs that have been translated according to the driftlist.  When viewing gallery images, the variable jump button #6 in the imscroll gui should be set to 1 frame (otherwise, the successive gallery images displayed will progress by more than 1 frame). </w:t>
-      </w:r>
-    </w:p>
-    <w:p>
-      <w:pPr>
-        <w:pStyle w:val="ListParagraph"/>
+        <w:t xml:space="preserve">Images of the AOI regions corresponding to different frames along the trace may be viewed in the top window of the gui.  The user must specify the files from which the images will be retrieved.  If using stacked tiff files, set the dropdown menu #8 to ‘Tiff Folder’.    Click the load Image File 1 button (#9) (opens a dialog box) and navigate to the tiff file containing the images that correspond to the AOIs and traces displayed in the middle plot window.  Likewise,  click the load Image File 2 button (#10) and navigate to the tiff file containing the images that correspond </w:t>
+      </w:r>
+      <w:r>
+        <w:rPr>
+          <w:rFonts w:ascii="Times New Roman" w:hAnsi="Times New Roman"/>
+          <w:sz w:val="24"/>
+          <w:szCs w:val="24"/>
+        </w:rPr>
+        <w:lastRenderedPageBreak/>
+        <w:t xml:space="preserve">to the AOIs and traces displayed in the bottom plot window.   To view gallery images, select the Click button(#23) and left click on a point along the int. aoi trace in the bottom plot to view gallery images of  the spots that correspond to that part of the trace. The position of the vertical line defines the image at the center of the set of spot images.  The images appear as multiple rows of dual images (default is three rows of 13 images each).  In the dual image rows, the top image corresponds to the AOI and file displayed in the middle plot window, while the bottom image corresponds to the AOI and file displayed in the bottom plot window.  If using a calculated driftlist to correct for stage drift (#18 dropdown menu in the imscroll gui must then be set to  ‘Moving AOI’) the gallery images will use that correction and present images for the AOIs that have been translated according to the driftlist.  When viewing gallery images, the variable jump button #6 in the imscroll gui should be set to 1 frame (otherwise, the successive gallery images displayed will progress by more than 1 frame). </w:t>
+      </w:r>
+    </w:p>
+    <w:p>
+      <w:pPr>
+        <w:pStyle w:val="a3"/>
         <w:spacing w:after="0"/>
         <w:rPr>
           <w:rFonts w:ascii="Times New Roman" w:hAnsi="Times New Roman"/>
@@ -5366,7 +5383,7 @@
     </w:p>
     <w:p>
       <w:pPr>
-        <w:pStyle w:val="ListParagraph"/>
+        <w:pStyle w:val="a3"/>
         <w:numPr>
           <w:ilvl w:val="0"/>
           <w:numId w:val="14"/>
@@ -5389,17 +5406,17 @@
     </w:p>
     <w:p>
       <w:pPr>
-        <w:pStyle w:val="ListParagraph"/>
-        <w:rPr>
-          <w:rFonts w:ascii="Times New Roman" w:hAnsi="Times New Roman"/>
-          <w:sz w:val="24"/>
-          <w:szCs w:val="24"/>
-        </w:rPr>
-      </w:pPr>
-    </w:p>
-    <w:p>
-      <w:pPr>
-        <w:pStyle w:val="ListParagraph"/>
+        <w:pStyle w:val="a3"/>
+        <w:rPr>
+          <w:rFonts w:ascii="Times New Roman" w:hAnsi="Times New Roman"/>
+          <w:sz w:val="24"/>
+          <w:szCs w:val="24"/>
+        </w:rPr>
+      </w:pPr>
+    </w:p>
+    <w:p>
+      <w:pPr>
+        <w:pStyle w:val="a3"/>
         <w:numPr>
           <w:ilvl w:val="0"/>
           <w:numId w:val="14"/>
@@ -5422,17 +5439,17 @@
     </w:p>
     <w:p>
       <w:pPr>
-        <w:pStyle w:val="ListParagraph"/>
-        <w:rPr>
-          <w:rFonts w:ascii="Times New Roman" w:hAnsi="Times New Roman"/>
-          <w:sz w:val="24"/>
-          <w:szCs w:val="24"/>
-        </w:rPr>
-      </w:pPr>
-    </w:p>
-    <w:p>
-      <w:pPr>
-        <w:pStyle w:val="ListParagraph"/>
+        <w:pStyle w:val="a3"/>
+        <w:rPr>
+          <w:rFonts w:ascii="Times New Roman" w:hAnsi="Times New Roman"/>
+          <w:sz w:val="24"/>
+          <w:szCs w:val="24"/>
+        </w:rPr>
+      </w:pPr>
+    </w:p>
+    <w:p>
+      <w:pPr>
+        <w:pStyle w:val="a3"/>
         <w:numPr>
           <w:ilvl w:val="0"/>
           <w:numId w:val="14"/>
@@ -5455,17 +5472,17 @@
     </w:p>
     <w:p>
       <w:pPr>
-        <w:pStyle w:val="ListParagraph"/>
-        <w:rPr>
-          <w:rFonts w:ascii="Times New Roman" w:hAnsi="Times New Roman"/>
-          <w:sz w:val="24"/>
-          <w:szCs w:val="24"/>
-        </w:rPr>
-      </w:pPr>
-    </w:p>
-    <w:p>
-      <w:pPr>
-        <w:pStyle w:val="ListParagraph"/>
+        <w:pStyle w:val="a3"/>
+        <w:rPr>
+          <w:rFonts w:ascii="Times New Roman" w:hAnsi="Times New Roman"/>
+          <w:sz w:val="24"/>
+          <w:szCs w:val="24"/>
+        </w:rPr>
+      </w:pPr>
+    </w:p>
+    <w:p>
+      <w:pPr>
+        <w:pStyle w:val="a3"/>
         <w:numPr>
           <w:ilvl w:val="0"/>
           <w:numId w:val="14"/>
@@ -5498,13 +5515,13 @@
     </w:p>
     <w:p>
       <w:pPr>
-        <w:pStyle w:val="Heading1"/>
-      </w:pPr>
-      <w:bookmarkStart w:id="5" w:name="_Toc454744667"/>
+        <w:pStyle w:val="1"/>
+      </w:pPr>
+      <w:bookmarkStart w:id="6" w:name="_Toc454744667"/>
       <w:r>
         <w:t>Performing mappings</w:t>
       </w:r>
-      <w:bookmarkEnd w:id="5"/>
+      <w:bookmarkEnd w:id="6"/>
     </w:p>
     <w:p>
       <w:pPr>
@@ -5644,6 +5661,7 @@
           <w:szCs w:val="24"/>
           <w:shd w:val="clear" w:color="auto" w:fill="FFFFFF"/>
         </w:rPr>
+        <w:lastRenderedPageBreak/>
         <w:t>The goal in forming a map is to assemble a list of N paired locations in the two channels (</w:t>
       </w:r>
       <w:r>
@@ -5659,7 +5677,7 @@
           <v:shape id="_x0000_i1026" type="#_x0000_t75" style="width:136.5pt;height:18.75pt" o:ole="">
             <v:imagedata r:id="rId8" o:title=""/>
           </v:shape>
-          <o:OLEObject Type="Embed" ProgID="Equation.DSMT4" ShapeID="_x0000_i1026" DrawAspect="Content" ObjectID="_1531811115" r:id="rId9"/>
+          <o:OLEObject Type="Embed" ProgID="Equation.DSMT4" ShapeID="_x0000_i1026" DrawAspect="Content" ObjectID="_1621084010" r:id="rId9"/>
         </w:object>
       </w:r>
       <w:r>
@@ -5747,7 +5765,7 @@
     </w:p>
     <w:p>
       <w:pPr>
-        <w:pStyle w:val="ListParagraph"/>
+        <w:pStyle w:val="a3"/>
         <w:spacing w:after="0" w:line="240" w:lineRule="auto"/>
         <w:rPr>
           <w:rFonts w:ascii="Times New Roman" w:hAnsi="Times New Roman"/>
@@ -5759,9 +5777,9 @@
     </w:p>
     <w:p>
       <w:pPr>
-        <w:pStyle w:val="Heading2"/>
-      </w:pPr>
-      <w:bookmarkStart w:id="6" w:name="_Toc454744668"/>
+        <w:pStyle w:val="2"/>
+      </w:pPr>
+      <w:bookmarkStart w:id="7" w:name="_Toc454744668"/>
       <w:r>
         <w:t xml:space="preserve">Protocol for </w:t>
       </w:r>
@@ -5777,7 +5795,7 @@
       <w:r>
         <w:t>.</w:t>
       </w:r>
-      <w:bookmarkEnd w:id="6"/>
+      <w:bookmarkEnd w:id="7"/>
     </w:p>
     <w:p>
       <w:pPr>
@@ -5933,6 +5951,7 @@
         <w:rPr>
           <w:b/>
         </w:rPr>
+        <w:lastRenderedPageBreak/>
         <w:t>-remove inappropriate AOIs</w:t>
       </w:r>
       <w:r>
@@ -6140,6 +6159,7 @@
         <w:rPr>
           <w:b/>
         </w:rPr>
+        <w:lastRenderedPageBreak/>
         <w:t xml:space="preserve">-move spots back to Field </w:t>
       </w:r>
       <w:r>
@@ -6375,6 +6395,7 @@
     </w:p>
     <w:p>
       <w:r>
+        <w:lastRenderedPageBreak/>
         <w:tab/>
       </w:r>
       <w:r>
@@ -6648,6 +6669,7 @@
         <w:rPr>
           <w:b/>
         </w:rPr>
+        <w:lastRenderedPageBreak/>
         <w:t>-G</w:t>
       </w:r>
       <w:r>
@@ -7088,7 +7110,7 @@
     </w:p>
     <w:p>
       <w:pPr>
-        <w:pStyle w:val="ListParagraph"/>
+        <w:pStyle w:val="a3"/>
         <w:spacing w:after="0" w:line="240" w:lineRule="auto"/>
         <w:ind w:left="0" w:firstLine="720"/>
         <w:rPr>
@@ -7100,20 +7122,20 @@
     </w:p>
     <w:p>
       <w:pPr>
-        <w:pStyle w:val="Heading2"/>
-      </w:pPr>
-      <w:bookmarkStart w:id="7" w:name="_Toc454744669"/>
+        <w:pStyle w:val="2"/>
+      </w:pPr>
+      <w:bookmarkStart w:id="8" w:name="_Toc454744669"/>
       <w:r>
         <w:t>Loading a mapping file</w:t>
       </w:r>
       <w:r>
         <w:t>.</w:t>
       </w:r>
-      <w:bookmarkEnd w:id="7"/>
-    </w:p>
-    <w:p>
-      <w:pPr>
-        <w:pStyle w:val="ListParagraph"/>
+      <w:bookmarkEnd w:id="8"/>
+    </w:p>
+    <w:p>
+      <w:pPr>
+        <w:pStyle w:val="a3"/>
         <w:spacing w:after="0" w:line="240" w:lineRule="auto"/>
         <w:ind w:left="0"/>
         <w:rPr>
@@ -7189,7 +7211,7 @@
     </w:p>
     <w:p>
       <w:pPr>
-        <w:pStyle w:val="ListParagraph"/>
+        <w:pStyle w:val="a3"/>
         <w:spacing w:after="0" w:line="240" w:lineRule="auto"/>
         <w:ind w:left="0"/>
         <w:rPr>
@@ -7201,20 +7223,20 @@
     </w:p>
     <w:p>
       <w:pPr>
-        <w:pStyle w:val="Heading2"/>
-      </w:pPr>
-      <w:bookmarkStart w:id="8" w:name="_Toc454744670"/>
+        <w:pStyle w:val="2"/>
+      </w:pPr>
+      <w:bookmarkStart w:id="9" w:name="_Toc454744670"/>
       <w:r>
         <w:t>Performing a mapping</w:t>
       </w:r>
-      <w:bookmarkEnd w:id="8"/>
+      <w:bookmarkEnd w:id="9"/>
       <w:r>
         <w:t xml:space="preserve"> </w:t>
       </w:r>
     </w:p>
     <w:p>
       <w:pPr>
-        <w:pStyle w:val="ListParagraph"/>
+        <w:pStyle w:val="a3"/>
         <w:spacing w:after="0" w:line="240" w:lineRule="auto"/>
         <w:ind w:left="0"/>
         <w:rPr>
@@ -7234,7 +7256,7 @@
     </w:p>
     <w:p>
       <w:pPr>
-        <w:pStyle w:val="ListParagraph"/>
+        <w:pStyle w:val="a3"/>
         <w:spacing w:after="0" w:line="240" w:lineRule="auto"/>
         <w:ind w:left="0"/>
         <w:rPr>
@@ -7271,7 +7293,7 @@
     </w:p>
     <w:p>
       <w:pPr>
-        <w:pStyle w:val="ListParagraph"/>
+        <w:pStyle w:val="a3"/>
         <w:spacing w:after="0" w:line="240" w:lineRule="auto"/>
         <w:ind w:left="0" w:firstLine="720"/>
         <w:rPr>
@@ -7283,28 +7305,28 @@
     </w:p>
     <w:p>
       <w:pPr>
-        <w:pStyle w:val="Heading1"/>
-      </w:pPr>
-      <w:bookmarkStart w:id="9" w:name="_Toc454744671"/>
+        <w:pStyle w:val="1"/>
+      </w:pPr>
+      <w:bookmarkStart w:id="10" w:name="_Toc454744671"/>
       <w:r>
         <w:t>Creating a driftlist</w:t>
       </w:r>
-      <w:bookmarkEnd w:id="9"/>
-    </w:p>
-    <w:p>
-      <w:pPr>
-        <w:pStyle w:val="ListParagraph"/>
-        <w:spacing w:after="0" w:line="240" w:lineRule="auto"/>
-        <w:rPr>
-          <w:rFonts w:ascii="Times New Roman" w:hAnsi="Times New Roman"/>
-          <w:sz w:val="24"/>
-          <w:szCs w:val="24"/>
-        </w:rPr>
-      </w:pPr>
-    </w:p>
-    <w:p>
-      <w:pPr>
-        <w:pStyle w:val="ListParagraph"/>
+      <w:bookmarkEnd w:id="10"/>
+    </w:p>
+    <w:p>
+      <w:pPr>
+        <w:pStyle w:val="a3"/>
+        <w:spacing w:after="0" w:line="240" w:lineRule="auto"/>
+        <w:rPr>
+          <w:rFonts w:ascii="Times New Roman" w:hAnsi="Times New Roman"/>
+          <w:sz w:val="24"/>
+          <w:szCs w:val="24"/>
+        </w:rPr>
+      </w:pPr>
+    </w:p>
+    <w:p>
+      <w:pPr>
+        <w:pStyle w:val="a3"/>
         <w:spacing w:after="0" w:line="240" w:lineRule="auto"/>
         <w:ind w:left="0"/>
         <w:rPr>
@@ -7319,13 +7341,14 @@
           <w:sz w:val="24"/>
           <w:szCs w:val="24"/>
         </w:rPr>
+        <w:lastRenderedPageBreak/>
         <w:tab/>
         <w:t>Experiments can last for up to an hour or more, and over that time interval the microscope stage is subject to thermal and mechanical drift.  The imscroll program can correct for that drift by displacing the AOI (x y) centers throughout an image sequence.  This insures that spot integrations or Gaussian fits are always performed on spots that are centered within the AOIs.  The driftlist used by the program is an Nx4 matrix (N=# of image frames in the sequence) of the form:</w:t>
       </w:r>
     </w:p>
     <w:p>
       <w:pPr>
-        <w:pStyle w:val="ListParagraph"/>
+        <w:pStyle w:val="a3"/>
         <w:spacing w:after="0" w:line="240" w:lineRule="auto"/>
         <w:ind w:left="0"/>
         <w:rPr>
@@ -7385,7 +7408,7 @@
     </w:p>
     <w:p>
       <w:pPr>
-        <w:pStyle w:val="ListParagraph"/>
+        <w:pStyle w:val="a3"/>
         <w:spacing w:after="0" w:line="240" w:lineRule="auto"/>
         <w:ind w:left="0"/>
         <w:rPr>
@@ -7437,7 +7460,7 @@
     </w:p>
     <w:p>
       <w:pPr>
-        <w:pStyle w:val="ListParagraph"/>
+        <w:pStyle w:val="a3"/>
         <w:spacing w:after="0" w:line="240" w:lineRule="auto"/>
         <w:ind w:left="0"/>
         <w:rPr>
@@ -7457,7 +7480,7 @@
     </w:p>
     <w:p>
       <w:pPr>
-        <w:pStyle w:val="ListParagraph"/>
+        <w:pStyle w:val="a3"/>
         <w:spacing w:after="0" w:line="240" w:lineRule="auto"/>
         <w:ind w:left="0"/>
         <w:rPr>
@@ -7477,7 +7500,7 @@
     </w:p>
     <w:p>
       <w:pPr>
-        <w:pStyle w:val="ListParagraph"/>
+        <w:pStyle w:val="a3"/>
         <w:spacing w:after="0" w:line="240" w:lineRule="auto"/>
         <w:ind w:left="0"/>
         <w:rPr>
@@ -7489,7 +7512,7 @@
     </w:p>
     <w:p>
       <w:pPr>
-        <w:pStyle w:val="ListParagraph"/>
+        <w:pStyle w:val="a3"/>
         <w:spacing w:after="0" w:line="240" w:lineRule="auto"/>
         <w:ind w:left="0"/>
         <w:rPr>
@@ -7526,7 +7549,7 @@
     </w:p>
     <w:p>
       <w:pPr>
-        <w:pStyle w:val="ListParagraph"/>
+        <w:pStyle w:val="a3"/>
         <w:spacing w:after="0" w:line="240" w:lineRule="auto"/>
         <w:ind w:left="0"/>
         <w:rPr>
@@ -7547,7 +7570,7 @@
     </w:p>
     <w:p>
       <w:pPr>
-        <w:pStyle w:val="ListParagraph"/>
+        <w:pStyle w:val="a3"/>
         <w:spacing w:after="0" w:line="240" w:lineRule="auto"/>
         <w:ind w:left="0"/>
         <w:rPr>
@@ -7568,7 +7591,7 @@
     </w:p>
     <w:p>
       <w:pPr>
-        <w:pStyle w:val="ListParagraph"/>
+        <w:pStyle w:val="a3"/>
         <w:spacing w:after="0" w:line="240" w:lineRule="auto"/>
         <w:ind w:left="0" w:firstLine="720"/>
         <w:rPr>
@@ -7636,7 +7659,7 @@
     </w:p>
     <w:p>
       <w:pPr>
-        <w:pStyle w:val="ListParagraph"/>
+        <w:pStyle w:val="a3"/>
         <w:spacing w:after="0" w:line="240" w:lineRule="auto"/>
         <w:ind w:left="0"/>
         <w:rPr>
@@ -7712,6 +7735,7 @@
         <w:rPr>
           <w:b/>
         </w:rPr>
+        <w:lastRenderedPageBreak/>
         <w:tab/>
       </w:r>
       <w:r>
@@ -8287,6 +8311,7 @@
         <w:spacing w:after="0" w:line="240" w:lineRule="auto"/>
       </w:pPr>
       <w:r>
+        <w:lastRenderedPageBreak/>
         <w:t>drifts_time=construct_driftlist_time_v1(xy_cell,vid,CorrectionRange,SequenceLength,[4 4],[2 11 2 11]);</w:t>
       </w:r>
     </w:p>
@@ -8507,16 +8532,16 @@
     </w:p>
     <w:p>
       <w:pPr>
-        <w:pStyle w:val="Heading1"/>
-      </w:pPr>
-      <w:bookmarkStart w:id="10" w:name="_Toc454744672"/>
+        <w:pStyle w:val="1"/>
+      </w:pPr>
+      <w:bookmarkStart w:id="11" w:name="_Toc454744672"/>
       <w:r>
         <w:t>Selecting</w:t>
       </w:r>
       <w:r>
         <w:t xml:space="preserve"> control AOIs</w:t>
       </w:r>
-      <w:bookmarkEnd w:id="10"/>
+      <w:bookmarkEnd w:id="11"/>
     </w:p>
     <w:p>
       <w:pPr>
@@ -8590,7 +8615,7 @@
     </w:p>
     <w:p>
       <w:pPr>
-        <w:pStyle w:val="ListParagraph"/>
+        <w:pStyle w:val="a3"/>
         <w:spacing w:after="0" w:line="240" w:lineRule="auto"/>
         <w:ind w:left="360"/>
         <w:rPr>
@@ -8602,7 +8627,7 @@
     </w:p>
     <w:p>
       <w:pPr>
-        <w:pStyle w:val="ListParagraph"/>
+        <w:pStyle w:val="a3"/>
         <w:spacing w:after="0" w:line="240" w:lineRule="auto"/>
         <w:ind w:left="360"/>
         <w:rPr>
@@ -8622,7 +8647,7 @@
     </w:p>
     <w:p>
       <w:pPr>
-        <w:pStyle w:val="ListParagraph"/>
+        <w:pStyle w:val="a3"/>
         <w:spacing w:after="0" w:line="240" w:lineRule="auto"/>
         <w:ind w:left="360"/>
         <w:rPr>
@@ -8642,7 +8667,7 @@
     </w:p>
     <w:p>
       <w:pPr>
-        <w:pStyle w:val="ListParagraph"/>
+        <w:pStyle w:val="a3"/>
         <w:spacing w:after="0" w:line="240" w:lineRule="auto"/>
         <w:ind w:left="360"/>
         <w:rPr>
@@ -8715,7 +8740,7 @@
     </w:p>
     <w:p>
       <w:pPr>
-        <w:pStyle w:val="ListParagraph"/>
+        <w:pStyle w:val="a3"/>
         <w:spacing w:after="0" w:line="240" w:lineRule="auto"/>
         <w:ind w:left="360"/>
         <w:rPr>
@@ -8807,7 +8832,7 @@
     </w:p>
     <w:p>
       <w:pPr>
-        <w:pStyle w:val="ListParagraph"/>
+        <w:pStyle w:val="a3"/>
         <w:spacing w:after="0" w:line="240" w:lineRule="auto"/>
         <w:ind w:left="360"/>
         <w:rPr>
@@ -8827,7 +8852,7 @@
     </w:p>
     <w:p>
       <w:pPr>
-        <w:pStyle w:val="ListParagraph"/>
+        <w:pStyle w:val="a3"/>
         <w:spacing w:after="0" w:line="240" w:lineRule="auto"/>
         <w:ind w:left="360"/>
         <w:rPr>
@@ -8874,12 +8899,21 @@
           <w:sz w:val="24"/>
           <w:szCs w:val="24"/>
         </w:rPr>
-        <w:t xml:space="preserve">  Click on button #21 to then remove all AOIs within 7 pixels of a detectable spot.  Additional spots may be remove manually using button #44 (usually not necessary).  </w:t>
-      </w:r>
-    </w:p>
-    <w:p>
-      <w:pPr>
-        <w:pStyle w:val="ListParagraph"/>
+        <w:t xml:space="preserve">  Click on button </w:t>
+      </w:r>
+      <w:r>
+        <w:rPr>
+          <w:rFonts w:ascii="Times New Roman" w:hAnsi="Times New Roman"/>
+          <w:sz w:val="24"/>
+          <w:szCs w:val="24"/>
+        </w:rPr>
+        <w:lastRenderedPageBreak/>
+        <w:t xml:space="preserve">#21 to then remove all AOIs within 7 pixels of a detectable spot.  Additional spots may be remove manually using button #44 (usually not necessary).  </w:t>
+      </w:r>
+    </w:p>
+    <w:p>
+      <w:pPr>
+        <w:pStyle w:val="a3"/>
         <w:spacing w:after="0" w:line="240" w:lineRule="auto"/>
         <w:ind w:left="360" w:firstLine="360"/>
         <w:rPr>
@@ -8899,7 +8933,7 @@
     </w:p>
     <w:p>
       <w:pPr>
-        <w:pStyle w:val="ListParagraph"/>
+        <w:pStyle w:val="a3"/>
         <w:spacing w:after="0" w:line="240" w:lineRule="auto"/>
         <w:rPr>
           <w:rFonts w:ascii="Times New Roman" w:hAnsi="Times New Roman"/>
@@ -8918,7 +8952,7 @@
     </w:p>
     <w:p>
       <w:pPr>
-        <w:pStyle w:val="ListParagraph"/>
+        <w:pStyle w:val="a3"/>
         <w:spacing w:after="0" w:line="240" w:lineRule="auto"/>
         <w:ind w:left="360"/>
         <w:rPr>
@@ -8970,7 +9004,7 @@
     </w:p>
     <w:p>
       <w:pPr>
-        <w:pStyle w:val="ListParagraph"/>
+        <w:pStyle w:val="a3"/>
         <w:spacing w:after="0" w:line="240" w:lineRule="auto"/>
         <w:ind w:left="360"/>
         <w:rPr>
@@ -9022,7 +9056,7 @@
 </file>
 
 <file path=word/endnotes.xml><?xml version="1.0" encoding="utf-8"?>
-<w:endnotes xmlns:wpc="http://schemas.microsoft.com/office/word/2010/wordprocessingCanvas" xmlns:mc="http://schemas.openxmlformats.org/markup-compatibility/2006" xmlns:o="urn:schemas-microsoft-com:office:office" xmlns:r="http://schemas.openxmlformats.org/officeDocument/2006/relationships" xmlns:m="http://schemas.openxmlformats.org/officeDocument/2006/math" xmlns:v="urn:schemas-microsoft-com:vml" xmlns:wp14="http://schemas.microsoft.com/office/word/2010/wordprocessingDrawing" xmlns:wp="http://schemas.openxmlformats.org/drawingml/2006/wordprocessingDrawing" xmlns:w10="urn:schemas-microsoft-com:office:word" xmlns:w="http://schemas.openxmlformats.org/wordprocessingml/2006/main" xmlns:w14="http://schemas.microsoft.com/office/word/2010/wordml" xmlns:w15="http://schemas.microsoft.com/office/word/2012/wordml" xmlns:wpg="http://schemas.microsoft.com/office/word/2010/wordprocessingGroup" xmlns:wpi="http://schemas.microsoft.com/office/word/2010/wordprocessingInk" xmlns:wne="http://schemas.microsoft.com/office/word/2006/wordml" xmlns:wps="http://schemas.microsoft.com/office/word/2010/wordprocessingShape" mc:Ignorable="w14 w15 wp14">
+<w:endnotes xmlns:wpc="http://schemas.microsoft.com/office/word/2010/wordprocessingCanvas" xmlns:cx="http://schemas.microsoft.com/office/drawing/2014/chartex" xmlns:mc="http://schemas.openxmlformats.org/markup-compatibility/2006" xmlns:o="urn:schemas-microsoft-com:office:office" xmlns:r="http://schemas.openxmlformats.org/officeDocument/2006/relationships" xmlns:m="http://schemas.openxmlformats.org/officeDocument/2006/math" xmlns:v="urn:schemas-microsoft-com:vml" xmlns:wp14="http://schemas.microsoft.com/office/word/2010/wordprocessingDrawing" xmlns:wp="http://schemas.openxmlformats.org/drawingml/2006/wordprocessingDrawing" xmlns:w10="urn:schemas-microsoft-com:office:word" xmlns:w="http://schemas.openxmlformats.org/wordprocessingml/2006/main" xmlns:w14="http://schemas.microsoft.com/office/word/2010/wordml" xmlns:w15="http://schemas.microsoft.com/office/word/2012/wordml" xmlns:w16se="http://schemas.microsoft.com/office/word/2015/wordml/symex" xmlns:wpg="http://schemas.microsoft.com/office/word/2010/wordprocessingGroup" xmlns:wpi="http://schemas.microsoft.com/office/word/2010/wordprocessingInk" xmlns:wne="http://schemas.microsoft.com/office/word/2006/wordml" xmlns:wps="http://schemas.microsoft.com/office/word/2010/wordprocessingShape" mc:Ignorable="w14 w15 w16se wp14">
   <w:endnote w:type="separator" w:id="-1">
     <w:p>
       <w:pPr>
@@ -9047,7 +9081,7 @@
 </file>
 
 <file path=word/footnotes.xml><?xml version="1.0" encoding="utf-8"?>
-<w:footnotes xmlns:wpc="http://schemas.microsoft.com/office/word/2010/wordprocessingCanvas" xmlns:mc="http://schemas.openxmlformats.org/markup-compatibility/2006" xmlns:o="urn:schemas-microsoft-com:office:office" xmlns:r="http://schemas.openxmlformats.org/officeDocument/2006/relationships" xmlns:m="http://schemas.openxmlformats.org/officeDocument/2006/math" xmlns:v="urn:schemas-microsoft-com:vml" xmlns:wp14="http://schemas.microsoft.com/office/word/2010/wordprocessingDrawing" xmlns:wp="http://schemas.openxmlformats.org/drawingml/2006/wordprocessingDrawing" xmlns:w10="urn:schemas-microsoft-com:office:word" xmlns:w="http://schemas.openxmlformats.org/wordprocessingml/2006/main" xmlns:w14="http://schemas.microsoft.com/office/word/2010/wordml" xmlns:w15="http://schemas.microsoft.com/office/word/2012/wordml" xmlns:wpg="http://schemas.microsoft.com/office/word/2010/wordprocessingGroup" xmlns:wpi="http://schemas.microsoft.com/office/word/2010/wordprocessingInk" xmlns:wne="http://schemas.microsoft.com/office/word/2006/wordml" xmlns:wps="http://schemas.microsoft.com/office/word/2010/wordprocessingShape" mc:Ignorable="w14 w15 wp14">
+<w:footnotes xmlns:wpc="http://schemas.microsoft.com/office/word/2010/wordprocessingCanvas" xmlns:cx="http://schemas.microsoft.com/office/drawing/2014/chartex" xmlns:mc="http://schemas.openxmlformats.org/markup-compatibility/2006" xmlns:o="urn:schemas-microsoft-com:office:office" xmlns:r="http://schemas.openxmlformats.org/officeDocument/2006/relationships" xmlns:m="http://schemas.openxmlformats.org/officeDocument/2006/math" xmlns:v="urn:schemas-microsoft-com:vml" xmlns:wp14="http://schemas.microsoft.com/office/word/2010/wordprocessingDrawing" xmlns:wp="http://schemas.openxmlformats.org/drawingml/2006/wordprocessingDrawing" xmlns:w10="urn:schemas-microsoft-com:office:word" xmlns:w="http://schemas.openxmlformats.org/wordprocessingml/2006/main" xmlns:w14="http://schemas.microsoft.com/office/word/2010/wordml" xmlns:w15="http://schemas.microsoft.com/office/word/2012/wordml" xmlns:w16se="http://schemas.microsoft.com/office/word/2015/wordml/symex" xmlns:wpg="http://schemas.microsoft.com/office/word/2010/wordprocessingGroup" xmlns:wpi="http://schemas.microsoft.com/office/word/2010/wordprocessingInk" xmlns:wne="http://schemas.microsoft.com/office/word/2006/wordml" xmlns:wps="http://schemas.microsoft.com/office/word/2010/wordprocessingShape" mc:Ignorable="w14 w15 w16se wp14">
   <w:footnote w:type="separator" w:id="-1">
     <w:p>
       <w:pPr>
@@ -9072,7 +9106,7 @@
 </file>
 
 <file path=word/header1.xml><?xml version="1.0" encoding="utf-8"?>
-<w:hdr xmlns:wpc="http://schemas.microsoft.com/office/word/2010/wordprocessingCanvas" xmlns:mc="http://schemas.openxmlformats.org/markup-compatibility/2006" xmlns:o="urn:schemas-microsoft-com:office:office" xmlns:r="http://schemas.openxmlformats.org/officeDocument/2006/relationships" xmlns:m="http://schemas.openxmlformats.org/officeDocument/2006/math" xmlns:v="urn:schemas-microsoft-com:vml" xmlns:wp14="http://schemas.microsoft.com/office/word/2010/wordprocessingDrawing" xmlns:wp="http://schemas.openxmlformats.org/drawingml/2006/wordprocessingDrawing" xmlns:w10="urn:schemas-microsoft-com:office:word" xmlns:w="http://schemas.openxmlformats.org/wordprocessingml/2006/main" xmlns:w14="http://schemas.microsoft.com/office/word/2010/wordml" xmlns:w15="http://schemas.microsoft.com/office/word/2012/wordml" xmlns:wpg="http://schemas.microsoft.com/office/word/2010/wordprocessingGroup" xmlns:wpi="http://schemas.microsoft.com/office/word/2010/wordprocessingInk" xmlns:wne="http://schemas.microsoft.com/office/word/2006/wordml" xmlns:wps="http://schemas.microsoft.com/office/word/2010/wordprocessingShape" mc:Ignorable="w14 w15 wp14">
+<w:hdr xmlns:wpc="http://schemas.microsoft.com/office/word/2010/wordprocessingCanvas" xmlns:cx="http://schemas.microsoft.com/office/drawing/2014/chartex" xmlns:mc="http://schemas.openxmlformats.org/markup-compatibility/2006" xmlns:o="urn:schemas-microsoft-com:office:office" xmlns:r="http://schemas.openxmlformats.org/officeDocument/2006/relationships" xmlns:m="http://schemas.openxmlformats.org/officeDocument/2006/math" xmlns:v="urn:schemas-microsoft-com:vml" xmlns:wp14="http://schemas.microsoft.com/office/word/2010/wordprocessingDrawing" xmlns:wp="http://schemas.openxmlformats.org/drawingml/2006/wordprocessingDrawing" xmlns:w10="urn:schemas-microsoft-com:office:word" xmlns:w="http://schemas.openxmlformats.org/wordprocessingml/2006/main" xmlns:w14="http://schemas.microsoft.com/office/word/2010/wordml" xmlns:w15="http://schemas.microsoft.com/office/word/2012/wordml" xmlns:w16se="http://schemas.microsoft.com/office/word/2015/wordml/symex" xmlns:wpg="http://schemas.microsoft.com/office/word/2010/wordprocessingGroup" xmlns:wpi="http://schemas.microsoft.com/office/word/2010/wordprocessingInk" xmlns:wne="http://schemas.microsoft.com/office/word/2006/wordml" xmlns:wps="http://schemas.microsoft.com/office/word/2010/wordprocessingShape" mc:Ignorable="w14 w15 w16se wp14">
   <w:p>
     <w:pPr>
       <w:spacing w:after="0" w:line="240" w:lineRule="auto"/>
@@ -9086,7 +9120,7 @@
   </w:p>
   <w:p>
     <w:pPr>
-      <w:pStyle w:val="Header"/>
+      <w:pStyle w:val="a8"/>
     </w:pPr>
     <w:r>
       <w:rPr>
@@ -9151,7 +9185,7 @@
         <w:sz w:val="24"/>
         <w:szCs w:val="24"/>
       </w:rPr>
-      <w:t>3</w:t>
+      <w:t>17</w:t>
     </w:r>
     <w:r>
       <w:rPr>
@@ -9178,7 +9212,7 @@
 </file>
 
 <file path=word/numbering.xml><?xml version="1.0" encoding="utf-8"?>
-<w:numbering xmlns:wpc="http://schemas.microsoft.com/office/word/2010/wordprocessingCanvas" xmlns:mc="http://schemas.openxmlformats.org/markup-compatibility/2006" xmlns:o="urn:schemas-microsoft-com:office:office" xmlns:r="http://schemas.openxmlformats.org/officeDocument/2006/relationships" xmlns:m="http://schemas.openxmlformats.org/officeDocument/2006/math" xmlns:v="urn:schemas-microsoft-com:vml" xmlns:wp14="http://schemas.microsoft.com/office/word/2010/wordprocessingDrawing" xmlns:wp="http://schemas.openxmlformats.org/drawingml/2006/wordprocessingDrawing" xmlns:w10="urn:schemas-microsoft-com:office:word" xmlns:w="http://schemas.openxmlformats.org/wordprocessingml/2006/main" xmlns:w14="http://schemas.microsoft.com/office/word/2010/wordml" xmlns:w15="http://schemas.microsoft.com/office/word/2012/wordml" xmlns:wpg="http://schemas.microsoft.com/office/word/2010/wordprocessingGroup" xmlns:wpi="http://schemas.microsoft.com/office/word/2010/wordprocessingInk" xmlns:wne="http://schemas.microsoft.com/office/word/2006/wordml" xmlns:wps="http://schemas.microsoft.com/office/word/2010/wordprocessingShape" mc:Ignorable="w14 w15 wp14">
+<w:numbering xmlns:wpc="http://schemas.microsoft.com/office/word/2010/wordprocessingCanvas" xmlns:cx="http://schemas.microsoft.com/office/drawing/2014/chartex" xmlns:mc="http://schemas.openxmlformats.org/markup-compatibility/2006" xmlns:o="urn:schemas-microsoft-com:office:office" xmlns:r="http://schemas.openxmlformats.org/officeDocument/2006/relationships" xmlns:m="http://schemas.openxmlformats.org/officeDocument/2006/math" xmlns:v="urn:schemas-microsoft-com:vml" xmlns:wp14="http://schemas.microsoft.com/office/word/2010/wordprocessingDrawing" xmlns:wp="http://schemas.openxmlformats.org/drawingml/2006/wordprocessingDrawing" xmlns:w10="urn:schemas-microsoft-com:office:word" xmlns:w="http://schemas.openxmlformats.org/wordprocessingml/2006/main" xmlns:w14="http://schemas.microsoft.com/office/word/2010/wordml" xmlns:w15="http://schemas.microsoft.com/office/word/2012/wordml" xmlns:w16se="http://schemas.microsoft.com/office/word/2015/wordml/symex" xmlns:wpg="http://schemas.microsoft.com/office/word/2010/wordprocessingGroup" xmlns:wpi="http://schemas.microsoft.com/office/word/2010/wordprocessingInk" xmlns:wne="http://schemas.microsoft.com/office/word/2006/wordml" xmlns:wps="http://schemas.microsoft.com/office/word/2010/wordprocessingShape" mc:Ignorable="w14 w15 w16se wp14">
   <w:abstractNum w:abstractNumId="0" w15:restartNumberingAfterBreak="0">
     <w:nsid w:val="05CE6AF4"/>
     <w:multiLevelType w:val="hybridMultilevel"/>
@@ -11270,21 +11304,15 @@
 </file>
 
 <file path=word/styles.xml><?xml version="1.0" encoding="utf-8"?>
-<w:styles xmlns:mc="http://schemas.openxmlformats.org/markup-compatibility/2006" xmlns:r="http://schemas.openxmlformats.org/officeDocument/2006/relationships" xmlns:w="http://schemas.openxmlformats.org/wordprocessingml/2006/main" xmlns:w14="http://schemas.microsoft.com/office/word/2010/wordml" xmlns:w15="http://schemas.microsoft.com/office/word/2012/wordml" mc:Ignorable="w14 w15">
+<w:styles xmlns:mc="http://schemas.openxmlformats.org/markup-compatibility/2006" xmlns:r="http://schemas.openxmlformats.org/officeDocument/2006/relationships" xmlns:w="http://schemas.openxmlformats.org/wordprocessingml/2006/main" xmlns:w14="http://schemas.microsoft.com/office/word/2010/wordml" xmlns:w15="http://schemas.microsoft.com/office/word/2012/wordml" xmlns:w16se="http://schemas.microsoft.com/office/word/2015/wordml/symex" mc:Ignorable="w14 w15 w16se">
   <w:docDefaults>
     <w:rPrDefault>
       <w:rPr>
         <w:rFonts w:ascii="Calibri" w:eastAsia="SimSun" w:hAnsi="Calibri" w:cs="Times New Roman"/>
-        <w:sz w:val="22"/>
-        <w:szCs w:val="22"/>
-        <w:lang w:val="en-US" w:eastAsia="en-US" w:bidi="ar-SA"/>
+        <w:lang w:val="en-US" w:eastAsia="zh-TW" w:bidi="ar-SA"/>
       </w:rPr>
     </w:rPrDefault>
-    <w:pPrDefault>
-      <w:pPr>
-        <w:spacing w:after="160" w:line="259" w:lineRule="auto"/>
-      </w:pPr>
-    </w:pPrDefault>
+    <w:pPrDefault/>
   </w:docDefaults>
   <w:latentStyles w:defLockedState="0" w:defUIPriority="99" w:defSemiHidden="0" w:defUnhideWhenUsed="0" w:defQFormat="0" w:count="371">
     <w:lsdException w:name="Normal" w:locked="1" w:uiPriority="0" w:qFormat="1"/>
@@ -11659,19 +11687,24 @@
     <w:lsdException w:name="List Table 6 Colorful Accent 6" w:uiPriority="51"/>
     <w:lsdException w:name="List Table 7 Colorful Accent 6" w:uiPriority="52"/>
   </w:latentStyles>
-  <w:style w:type="paragraph" w:default="1" w:styleId="Normal">
+  <w:style w:type="paragraph" w:default="1" w:styleId="a">
     <w:name w:val="Normal"/>
     <w:qFormat/>
     <w:rsid w:val="00FD594F"/>
+    <w:pPr>
+      <w:spacing w:after="160" w:line="259" w:lineRule="auto"/>
+    </w:pPr>
     <w:rPr>
-      <w:lang w:val="en-CA"/>
+      <w:sz w:val="22"/>
+      <w:szCs w:val="22"/>
+      <w:lang w:val="en-CA" w:eastAsia="en-US"/>
     </w:rPr>
   </w:style>
-  <w:style w:type="paragraph" w:styleId="Heading1">
+  <w:style w:type="paragraph" w:styleId="1">
     <w:name w:val="heading 1"/>
-    <w:basedOn w:val="Normal"/>
-    <w:next w:val="Normal"/>
-    <w:link w:val="Heading1Char"/>
+    <w:basedOn w:val="a"/>
+    <w:next w:val="a"/>
+    <w:link w:val="10"/>
     <w:uiPriority w:val="99"/>
     <w:qFormat/>
     <w:rsid w:val="00895C6A"/>
@@ -11689,11 +11722,11 @@
       <w:szCs w:val="32"/>
     </w:rPr>
   </w:style>
-  <w:style w:type="paragraph" w:styleId="Heading2">
+  <w:style w:type="paragraph" w:styleId="2">
     <w:name w:val="heading 2"/>
-    <w:basedOn w:val="Normal"/>
-    <w:next w:val="Normal"/>
-    <w:link w:val="Heading2Char"/>
+    <w:basedOn w:val="a"/>
+    <w:next w:val="a"/>
+    <w:link w:val="20"/>
     <w:uiPriority w:val="99"/>
     <w:qFormat/>
     <w:rsid w:val="00931001"/>
@@ -11712,12 +11745,13 @@
       <w:szCs w:val="28"/>
     </w:rPr>
   </w:style>
-  <w:style w:type="character" w:default="1" w:styleId="DefaultParagraphFont">
+  <w:style w:type="character" w:default="1" w:styleId="a0">
     <w:name w:val="Default Paragraph Font"/>
-    <w:uiPriority w:val="99"/>
+    <w:uiPriority w:val="1"/>
     <w:semiHidden/>
+    <w:unhideWhenUsed/>
   </w:style>
-  <w:style w:type="table" w:default="1" w:styleId="TableNormal">
+  <w:style w:type="table" w:default="1" w:styleId="a1">
     <w:name w:val="Normal Table"/>
     <w:uiPriority w:val="99"/>
     <w:semiHidden/>
@@ -11732,16 +11766,15 @@
       </w:tblCellMar>
     </w:tblPr>
   </w:style>
-  <w:style w:type="numbering" w:default="1" w:styleId="NoList">
+  <w:style w:type="numbering" w:default="1" w:styleId="a2">
     <w:name w:val="No List"/>
     <w:uiPriority w:val="99"/>
     <w:semiHidden/>
     <w:unhideWhenUsed/>
   </w:style>
-  <w:style w:type="character" w:customStyle="1" w:styleId="Heading1Char">
-    <w:name w:val="Heading 1 Char"/>
-    <w:basedOn w:val="DefaultParagraphFont"/>
-    <w:link w:val="Heading1"/>
+  <w:style w:type="character" w:customStyle="1" w:styleId="10">
+    <w:name w:val="標題 1 字元"/>
+    <w:link w:val="1"/>
     <w:uiPriority w:val="99"/>
     <w:locked/>
     <w:rsid w:val="00895C6A"/>
@@ -11753,10 +11786,9 @@
       <w:lang w:val="en-CA" w:eastAsia="x-none"/>
     </w:rPr>
   </w:style>
-  <w:style w:type="character" w:customStyle="1" w:styleId="Heading2Char">
-    <w:name w:val="Heading 2 Char"/>
-    <w:basedOn w:val="DefaultParagraphFont"/>
-    <w:link w:val="Heading2"/>
+  <w:style w:type="character" w:customStyle="1" w:styleId="20">
+    <w:name w:val="標題 2 字元"/>
+    <w:link w:val="2"/>
     <w:uiPriority w:val="99"/>
     <w:locked/>
     <w:rsid w:val="00931001"/>
@@ -11768,9 +11800,9 @@
       <w:lang w:val="en-CA" w:eastAsia="x-none"/>
     </w:rPr>
   </w:style>
-  <w:style w:type="paragraph" w:styleId="ListParagraph">
+  <w:style w:type="paragraph" w:styleId="a3">
     <w:name w:val="List Paragraph"/>
-    <w:basedOn w:val="Normal"/>
+    <w:basedOn w:val="a"/>
     <w:uiPriority w:val="99"/>
     <w:qFormat/>
     <w:rsid w:val="00FB39E0"/>
@@ -11779,9 +11811,8 @@
       <w:contextualSpacing/>
     </w:pPr>
   </w:style>
-  <w:style w:type="character" w:styleId="Hyperlink">
+  <w:style w:type="character" w:styleId="a4">
     <w:name w:val="Hyperlink"/>
-    <w:basedOn w:val="DefaultParagraphFont"/>
     <w:uiPriority w:val="99"/>
     <w:rsid w:val="00FB39E0"/>
     <w:rPr>
@@ -11790,10 +11821,10 @@
       <w:u w:val="single"/>
     </w:rPr>
   </w:style>
-  <w:style w:type="paragraph" w:styleId="BalloonText">
+  <w:style w:type="paragraph" w:styleId="a5">
     <w:name w:val="Balloon Text"/>
-    <w:basedOn w:val="Normal"/>
-    <w:link w:val="BalloonTextChar"/>
+    <w:basedOn w:val="a"/>
+    <w:link w:val="a6"/>
     <w:uiPriority w:val="99"/>
     <w:semiHidden/>
     <w:rsid w:val="00D23B53"/>
@@ -11806,10 +11837,9 @@
       <w:szCs w:val="18"/>
     </w:rPr>
   </w:style>
-  <w:style w:type="character" w:customStyle="1" w:styleId="BalloonTextChar">
-    <w:name w:val="Balloon Text Char"/>
-    <w:basedOn w:val="DefaultParagraphFont"/>
-    <w:link w:val="BalloonText"/>
+  <w:style w:type="character" w:customStyle="1" w:styleId="a6">
+    <w:name w:val="註解方塊文字 字元"/>
+    <w:link w:val="a5"/>
     <w:uiPriority w:val="99"/>
     <w:semiHidden/>
     <w:locked/>
@@ -11824,23 +11854,22 @@
     <w:uiPriority w:val="99"/>
     <w:rsid w:val="00793917"/>
   </w:style>
-  <w:style w:type="paragraph" w:styleId="Revision">
+  <w:style w:type="paragraph" w:styleId="a7">
     <w:name w:val="Revision"/>
     <w:hidden/>
     <w:uiPriority w:val="99"/>
     <w:semiHidden/>
     <w:rsid w:val="008657BA"/>
-    <w:pPr>
-      <w:spacing w:after="0" w:line="240" w:lineRule="auto"/>
-    </w:pPr>
     <w:rPr>
-      <w:lang w:val="en-CA"/>
+      <w:sz w:val="22"/>
+      <w:szCs w:val="22"/>
+      <w:lang w:val="en-CA" w:eastAsia="en-US"/>
     </w:rPr>
   </w:style>
-  <w:style w:type="paragraph" w:styleId="Header">
+  <w:style w:type="paragraph" w:styleId="a8">
     <w:name w:val="header"/>
-    <w:basedOn w:val="Normal"/>
-    <w:link w:val="HeaderChar"/>
+    <w:basedOn w:val="a"/>
+    <w:link w:val="a9"/>
     <w:uiPriority w:val="99"/>
     <w:locked/>
     <w:rsid w:val="000D6732"/>
@@ -11851,10 +11880,9 @@
       </w:tabs>
     </w:pPr>
   </w:style>
-  <w:style w:type="character" w:customStyle="1" w:styleId="HeaderChar">
-    <w:name w:val="Header Char"/>
-    <w:basedOn w:val="DefaultParagraphFont"/>
-    <w:link w:val="Header"/>
+  <w:style w:type="character" w:customStyle="1" w:styleId="a9">
+    <w:name w:val="頁首 字元"/>
+    <w:link w:val="a8"/>
     <w:uiPriority w:val="99"/>
     <w:locked/>
     <w:rsid w:val="000D6732"/>
@@ -11862,10 +11890,10 @@
       <w:lang w:val="en-CA" w:eastAsia="x-none"/>
     </w:rPr>
   </w:style>
-  <w:style w:type="paragraph" w:styleId="Footer">
+  <w:style w:type="paragraph" w:styleId="aa">
     <w:name w:val="footer"/>
-    <w:basedOn w:val="Normal"/>
-    <w:link w:val="FooterChar"/>
+    <w:basedOn w:val="a"/>
+    <w:link w:val="ab"/>
     <w:uiPriority w:val="99"/>
     <w:locked/>
     <w:rsid w:val="000D6732"/>
@@ -11876,10 +11904,9 @@
       </w:tabs>
     </w:pPr>
   </w:style>
-  <w:style w:type="character" w:customStyle="1" w:styleId="FooterChar">
-    <w:name w:val="Footer Char"/>
-    <w:basedOn w:val="DefaultParagraphFont"/>
-    <w:link w:val="Footer"/>
+  <w:style w:type="character" w:customStyle="1" w:styleId="ab">
+    <w:name w:val="頁尾 字元"/>
+    <w:link w:val="aa"/>
     <w:uiPriority w:val="99"/>
     <w:locked/>
     <w:rsid w:val="000D6732"/>
@@ -11887,10 +11914,10 @@
       <w:lang w:val="en-CA" w:eastAsia="x-none"/>
     </w:rPr>
   </w:style>
-  <w:style w:type="paragraph" w:styleId="TOCHeading">
+  <w:style w:type="paragraph" w:styleId="ac">
     <w:name w:val="TOC Heading"/>
-    <w:basedOn w:val="Heading1"/>
-    <w:next w:val="Normal"/>
+    <w:basedOn w:val="1"/>
+    <w:next w:val="a"/>
     <w:uiPriority w:val="99"/>
     <w:qFormat/>
     <w:rsid w:val="00175195"/>
@@ -11907,18 +11934,18 @@
       <w:lang w:val="en-US"/>
     </w:rPr>
   </w:style>
-  <w:style w:type="paragraph" w:styleId="TOC1">
+  <w:style w:type="paragraph" w:styleId="11">
     <w:name w:val="toc 1"/>
-    <w:basedOn w:val="Normal"/>
-    <w:next w:val="Normal"/>
+    <w:basedOn w:val="a"/>
+    <w:next w:val="a"/>
     <w:autoRedefine/>
     <w:uiPriority w:val="99"/>
     <w:rsid w:val="00175195"/>
   </w:style>
-  <w:style w:type="paragraph" w:styleId="TOC2">
+  <w:style w:type="paragraph" w:styleId="21">
     <w:name w:val="toc 2"/>
-    <w:basedOn w:val="Normal"/>
-    <w:next w:val="Normal"/>
+    <w:basedOn w:val="a"/>
+    <w:next w:val="a"/>
     <w:autoRedefine/>
     <w:uiPriority w:val="99"/>
     <w:rsid w:val="00931001"/>

</xml_diff>